<commit_message>
brings the developer's guide word doc up to date with the developer's guide wiki page
</commit_message>
<xml_diff>
--- a/documentation/Mil Symbology Web Service Developer's Guide.docx
+++ b/documentation/Mil Symbology Web Service Developer's Guide.docx
@@ -240,8 +240,6 @@
             <w:r>
               <w:t>12/23</w:t>
             </w:r>
-            <w:bookmarkStart w:id="0" w:name="_GoBack"/>
-            <w:bookmarkEnd w:id="0"/>
             <w:r>
               <w:t>/2013</w:t>
             </w:r>
@@ -3734,26 +3732,26 @@
       <w:pPr>
         <w:pStyle w:val="Heading1"/>
       </w:pPr>
-      <w:bookmarkStart w:id="1" w:name="_Toc375141345"/>
+      <w:bookmarkStart w:id="0" w:name="_Toc375141345"/>
       <w:r>
         <w:lastRenderedPageBreak/>
         <w:t>Overview</w:t>
       </w:r>
+      <w:bookmarkEnd w:id="0"/>
+    </w:p>
+    <w:p>
+      <w:bookmarkStart w:id="1" w:name="_Client_Development_Prerequisites"/>
       <w:bookmarkEnd w:id="1"/>
     </w:p>
     <w:p>
-      <w:bookmarkStart w:id="2" w:name="_Client_Development_Prerequisites"/>
+      <w:pPr>
+        <w:pStyle w:val="Heading2"/>
+      </w:pPr>
+      <w:bookmarkStart w:id="2" w:name="_Toc375141346"/>
+      <w:r>
+        <w:t>Features</w:t>
+      </w:r>
       <w:bookmarkEnd w:id="2"/>
-    </w:p>
-    <w:p>
-      <w:pPr>
-        <w:pStyle w:val="Heading2"/>
-      </w:pPr>
-      <w:bookmarkStart w:id="3" w:name="_Toc375141346"/>
-      <w:r>
-        <w:t>Features</w:t>
-      </w:r>
-      <w:bookmarkEnd w:id="3"/>
     </w:p>
     <w:p>
       <w:r>
@@ -3834,21 +3832,21 @@
       <w:pPr>
         <w:pStyle w:val="Heading2"/>
       </w:pPr>
-      <w:bookmarkStart w:id="4" w:name="_Toc375141347"/>
+      <w:bookmarkStart w:id="3" w:name="_Toc375141347"/>
       <w:r>
         <w:t>System Requirements</w:t>
       </w:r>
+      <w:bookmarkEnd w:id="3"/>
+    </w:p>
+    <w:p>
+      <w:pPr>
+        <w:pStyle w:val="Heading3"/>
+      </w:pPr>
+      <w:bookmarkStart w:id="4" w:name="_Toc375141348"/>
+      <w:r>
+        <w:t>Web Client Requirements</w:t>
+      </w:r>
       <w:bookmarkEnd w:id="4"/>
-    </w:p>
-    <w:p>
-      <w:pPr>
-        <w:pStyle w:val="Heading3"/>
-      </w:pPr>
-      <w:bookmarkStart w:id="5" w:name="_Toc375141348"/>
-      <w:r>
-        <w:t>Web Client Requirements</w:t>
-      </w:r>
-      <w:bookmarkEnd w:id="5"/>
     </w:p>
     <w:p>
       <w:pPr>
@@ -3872,11 +3870,11 @@
       <w:pPr>
         <w:pStyle w:val="Heading3"/>
       </w:pPr>
-      <w:bookmarkStart w:id="6" w:name="_Toc375141349"/>
+      <w:bookmarkStart w:id="5" w:name="_Toc375141349"/>
       <w:r>
         <w:t>Server Requirements</w:t>
       </w:r>
-      <w:bookmarkEnd w:id="6"/>
+      <w:bookmarkEnd w:id="5"/>
     </w:p>
     <w:p>
       <w:pPr>
@@ -3907,46 +3905,46 @@
       <w:pPr>
         <w:pStyle w:val="Heading1"/>
       </w:pPr>
-      <w:bookmarkStart w:id="7" w:name="_Toc375141350"/>
+      <w:bookmarkStart w:id="6" w:name="_Toc375141350"/>
       <w:r>
         <w:t>S</w:t>
       </w:r>
       <w:r>
         <w:t>etting up the Mil Symbology Web application</w:t>
       </w:r>
+      <w:bookmarkEnd w:id="6"/>
+    </w:p>
+    <w:p>
+      <w:pPr>
+        <w:pStyle w:val="Heading2"/>
+      </w:pPr>
+      <w:bookmarkStart w:id="7" w:name="_Toc375141351"/>
+      <w:r>
+        <w:t>What's Included</w:t>
+      </w:r>
+      <w:r>
+        <w:t xml:space="preserve"> </w:t>
+      </w:r>
+      <w:r>
+        <w:t>in the mil-</w:t>
+      </w:r>
+      <w:proofErr w:type="spellStart"/>
+      <w:r>
+        <w:t>symbology</w:t>
+      </w:r>
+      <w:proofErr w:type="spellEnd"/>
+      <w:r>
+        <w:t>-</w:t>
+      </w:r>
+      <w:proofErr w:type="spellStart"/>
+      <w:r>
+        <w:t>renderer.war</w:t>
+      </w:r>
+      <w:proofErr w:type="spellEnd"/>
+      <w:r>
+        <w:t xml:space="preserve"> file</w:t>
+      </w:r>
       <w:bookmarkEnd w:id="7"/>
-    </w:p>
-    <w:p>
-      <w:pPr>
-        <w:pStyle w:val="Heading2"/>
-      </w:pPr>
-      <w:bookmarkStart w:id="8" w:name="_Toc375141351"/>
-      <w:r>
-        <w:t>What's Included</w:t>
-      </w:r>
-      <w:r>
-        <w:t xml:space="preserve"> </w:t>
-      </w:r>
-      <w:r>
-        <w:t>in the mil-</w:t>
-      </w:r>
-      <w:proofErr w:type="spellStart"/>
-      <w:r>
-        <w:t>symbology</w:t>
-      </w:r>
-      <w:proofErr w:type="spellEnd"/>
-      <w:r>
-        <w:t>-</w:t>
-      </w:r>
-      <w:proofErr w:type="spellStart"/>
-      <w:r>
-        <w:t>renderer.war</w:t>
-      </w:r>
-      <w:proofErr w:type="spellEnd"/>
-      <w:r>
-        <w:t xml:space="preserve"> file</w:t>
-      </w:r>
-      <w:bookmarkEnd w:id="8"/>
     </w:p>
     <w:p>
       <w:r>
@@ -4014,7 +4012,7 @@
       <w:pPr>
         <w:pStyle w:val="Heading2"/>
       </w:pPr>
-      <w:bookmarkStart w:id="9" w:name="_Toc375141352"/>
+      <w:bookmarkStart w:id="8" w:name="_Toc375141352"/>
       <w:r>
         <w:t>D</w:t>
       </w:r>
@@ -4035,7 +4033,7 @@
       <w:r>
         <w:t xml:space="preserve"> on Tomcat</w:t>
       </w:r>
-      <w:bookmarkEnd w:id="9"/>
+      <w:bookmarkEnd w:id="8"/>
     </w:p>
     <w:p>
       <w:r>
@@ -4115,7 +4113,7 @@
       <w:pPr>
         <w:pStyle w:val="Heading1"/>
       </w:pPr>
-      <w:bookmarkStart w:id="10" w:name="_Toc375141353"/>
+      <w:bookmarkStart w:id="9" w:name="_Toc375141353"/>
       <w:r>
         <w:lastRenderedPageBreak/>
         <w:t>U</w:t>
@@ -4123,29 +4121,29 @@
       <w:r>
         <w:t>sing the rest service for requesting icons</w:t>
       </w:r>
+      <w:bookmarkEnd w:id="9"/>
+    </w:p>
+    <w:p>
+      <w:pPr>
+        <w:pStyle w:val="Heading2"/>
+      </w:pPr>
+      <w:bookmarkStart w:id="10" w:name="_Toc375141354"/>
+      <w:r>
+        <w:t>Overview</w:t>
+      </w:r>
       <w:bookmarkEnd w:id="10"/>
     </w:p>
     <w:p>
+      <w:bookmarkStart w:id="11" w:name="_Toc339355573"/>
+      <w:r>
+        <w:t xml:space="preserve">The REST web service provided as part of the WAR file supports generation of PNG formatted image icons as well as KML representations of single coordinate MIL-STD-2525 symbols.  </w:t>
+      </w:r>
+    </w:p>
+    <w:p>
       <w:pPr>
         <w:pStyle w:val="Heading2"/>
       </w:pPr>
-      <w:bookmarkStart w:id="11" w:name="_Toc375141354"/>
-      <w:r>
-        <w:t>Overview</w:t>
-      </w:r>
-      <w:bookmarkEnd w:id="11"/>
-    </w:p>
-    <w:p>
-      <w:bookmarkStart w:id="12" w:name="_Toc339355573"/>
-      <w:r>
-        <w:t xml:space="preserve">The REST web service provided as part of the WAR file supports generation of PNG formatted image icons as well as KML representations of single coordinate MIL-STD-2525 symbols.  </w:t>
-      </w:r>
-    </w:p>
-    <w:p>
-      <w:pPr>
-        <w:pStyle w:val="Heading2"/>
-      </w:pPr>
-      <w:bookmarkStart w:id="13" w:name="_Toc375141355"/>
+      <w:bookmarkStart w:id="12" w:name="_Toc375141355"/>
       <w:r>
         <w:t xml:space="preserve">Single Coordinate Icon based </w:t>
       </w:r>
@@ -4153,7 +4151,7 @@
       <w:r>
         <w:t>symbology</w:t>
       </w:r>
-      <w:bookmarkEnd w:id="13"/>
+      <w:bookmarkEnd w:id="12"/>
       <w:proofErr w:type="spellEnd"/>
     </w:p>
     <w:p>
@@ -4291,7 +4289,7 @@
       <w:pPr>
         <w:pStyle w:val="Heading2"/>
       </w:pPr>
-      <w:bookmarkStart w:id="14" w:name="_Toc375141356"/>
+      <w:bookmarkStart w:id="13" w:name="_Toc375141356"/>
       <w:r>
         <w:t>A</w:t>
       </w:r>
@@ -4307,31 +4305,31 @@
       <w:r>
         <w:t>for Images</w:t>
       </w:r>
+      <w:bookmarkEnd w:id="13"/>
+    </w:p>
+    <w:p>
+      <w:r>
+        <w:t xml:space="preserve">You can also adjust </w:t>
+      </w:r>
+      <w:r>
+        <w:t>properties</w:t>
+      </w:r>
+      <w:r>
+        <w:t xml:space="preserve"> </w:t>
+      </w:r>
+      <w:r>
+        <w:t>such as:</w:t>
+      </w:r>
+    </w:p>
+    <w:p>
+      <w:pPr>
+        <w:pStyle w:val="Heading3"/>
+      </w:pPr>
+      <w:bookmarkStart w:id="14" w:name="_Toc375141357"/>
+      <w:r>
+        <w:t>Size</w:t>
+      </w:r>
       <w:bookmarkEnd w:id="14"/>
-    </w:p>
-    <w:p>
-      <w:r>
-        <w:t xml:space="preserve">You can also adjust </w:t>
-      </w:r>
-      <w:r>
-        <w:t>properties</w:t>
-      </w:r>
-      <w:r>
-        <w:t xml:space="preserve"> </w:t>
-      </w:r>
-      <w:r>
-        <w:t>such as:</w:t>
-      </w:r>
-    </w:p>
-    <w:p>
-      <w:pPr>
-        <w:pStyle w:val="Heading3"/>
-      </w:pPr>
-      <w:bookmarkStart w:id="15" w:name="_Toc375141357"/>
-      <w:r>
-        <w:t>Size</w:t>
-      </w:r>
-      <w:bookmarkEnd w:id="15"/>
     </w:p>
     <w:p>
       <w:r>
@@ -4355,11 +4353,11 @@
       <w:pPr>
         <w:pStyle w:val="Heading3"/>
       </w:pPr>
-      <w:bookmarkStart w:id="16" w:name="_Toc375141358"/>
+      <w:bookmarkStart w:id="15" w:name="_Toc375141358"/>
       <w:r>
         <w:t>Alpha</w:t>
       </w:r>
-      <w:bookmarkEnd w:id="16"/>
+      <w:bookmarkEnd w:id="15"/>
     </w:p>
     <w:p>
       <w:proofErr w:type="gramStart"/>
@@ -4382,7 +4380,7 @@
       <w:pPr>
         <w:pStyle w:val="Heading3"/>
       </w:pPr>
-      <w:bookmarkStart w:id="17" w:name="_Toc375141359"/>
+      <w:bookmarkStart w:id="16" w:name="_Toc375141359"/>
       <w:proofErr w:type="spellStart"/>
       <w:r>
         <w:t>lineColor</w:t>
@@ -4395,7 +4393,7 @@
       <w:r>
         <w:t>fillColor</w:t>
       </w:r>
-      <w:bookmarkEnd w:id="17"/>
+      <w:bookmarkEnd w:id="16"/>
       <w:proofErr w:type="spellEnd"/>
     </w:p>
     <w:p>
@@ -4441,13 +4439,13 @@
       <w:pPr>
         <w:pStyle w:val="Heading3"/>
       </w:pPr>
-      <w:bookmarkStart w:id="18" w:name="_Toc375141360"/>
+      <w:bookmarkStart w:id="17" w:name="_Toc375141360"/>
       <w:proofErr w:type="spellStart"/>
       <w:r>
         <w:lastRenderedPageBreak/>
         <w:t>keepUnitRatio</w:t>
       </w:r>
-      <w:bookmarkEnd w:id="18"/>
+      <w:bookmarkEnd w:id="17"/>
       <w:proofErr w:type="spellEnd"/>
     </w:p>
     <w:p>
@@ -4534,11 +4532,11 @@
       <w:pPr>
         <w:pStyle w:val="Heading3"/>
       </w:pPr>
-      <w:bookmarkStart w:id="19" w:name="_Toc375141361"/>
+      <w:bookmarkStart w:id="18" w:name="_Toc375141361"/>
       <w:r>
         <w:t>meta</w:t>
       </w:r>
-      <w:bookmarkEnd w:id="19"/>
+      <w:bookmarkEnd w:id="18"/>
     </w:p>
     <w:p>
       <w:proofErr w:type="gramStart"/>
@@ -4690,7 +4688,7 @@
       <w:pPr>
         <w:pStyle w:val="Heading3"/>
       </w:pPr>
-      <w:bookmarkStart w:id="20" w:name="_Toc375141362"/>
+      <w:bookmarkStart w:id="19" w:name="_Toc375141362"/>
       <w:proofErr w:type="spellStart"/>
       <w:r>
         <w:t>Symbology</w:t>
@@ -4711,7 +4709,7 @@
       <w:r>
         <w:t>rd</w:t>
       </w:r>
-      <w:bookmarkEnd w:id="20"/>
+      <w:bookmarkEnd w:id="19"/>
     </w:p>
     <w:p>
       <w:pPr>
@@ -4749,11 +4747,11 @@
       <w:pPr>
         <w:pStyle w:val="Heading2"/>
       </w:pPr>
-      <w:bookmarkStart w:id="21" w:name="_Toc375141363"/>
+      <w:bookmarkStart w:id="20" w:name="_Toc375141363"/>
       <w:r>
         <w:t>Additional Parameters for KML</w:t>
       </w:r>
-      <w:bookmarkEnd w:id="21"/>
+      <w:bookmarkEnd w:id="20"/>
     </w:p>
     <w:p>
       <w:r>
@@ -4836,11 +4834,11 @@
       <w:pPr>
         <w:pStyle w:val="Heading3"/>
       </w:pPr>
-      <w:bookmarkStart w:id="22" w:name="_Toc375141364"/>
+      <w:bookmarkStart w:id="21" w:name="_Toc375141364"/>
       <w:r>
         <w:t>ID</w:t>
       </w:r>
-      <w:bookmarkEnd w:id="22"/>
+      <w:bookmarkEnd w:id="21"/>
     </w:p>
     <w:p>
       <w:r>
@@ -4869,11 +4867,11 @@
       <w:pPr>
         <w:pStyle w:val="Heading3"/>
       </w:pPr>
-      <w:bookmarkStart w:id="23" w:name="_Toc375141365"/>
+      <w:bookmarkStart w:id="22" w:name="_Toc375141365"/>
       <w:r>
         <w:t>Name</w:t>
       </w:r>
-      <w:bookmarkEnd w:id="23"/>
+      <w:bookmarkEnd w:id="22"/>
     </w:p>
     <w:p>
       <w:r>
@@ -4894,11 +4892,11 @@
       <w:pPr>
         <w:pStyle w:val="Heading3"/>
       </w:pPr>
-      <w:bookmarkStart w:id="24" w:name="_Toc375141366"/>
+      <w:bookmarkStart w:id="23" w:name="_Toc375141366"/>
       <w:r>
         <w:t>Longitude</w:t>
       </w:r>
-      <w:bookmarkEnd w:id="24"/>
+      <w:bookmarkEnd w:id="23"/>
     </w:p>
     <w:p>
       <w:r>
@@ -4927,11 +4925,11 @@
       <w:pPr>
         <w:pStyle w:val="Heading3"/>
       </w:pPr>
-      <w:bookmarkStart w:id="25" w:name="_Toc375141367"/>
+      <w:bookmarkStart w:id="24" w:name="_Toc375141367"/>
       <w:r>
         <w:t>Latitude</w:t>
       </w:r>
-      <w:bookmarkEnd w:id="25"/>
+      <w:bookmarkEnd w:id="24"/>
     </w:p>
     <w:p>
       <w:proofErr w:type="spellStart"/>
@@ -4978,11 +4976,11 @@
       <w:pPr>
         <w:pStyle w:val="Heading3"/>
       </w:pPr>
-      <w:bookmarkStart w:id="26" w:name="_Toc375141368"/>
+      <w:bookmarkStart w:id="25" w:name="_Toc375141368"/>
       <w:r>
         <w:t>Altitude</w:t>
       </w:r>
-      <w:bookmarkEnd w:id="26"/>
+      <w:bookmarkEnd w:id="25"/>
     </w:p>
     <w:p>
       <w:r>
@@ -5011,11 +5009,11 @@
       <w:pPr>
         <w:pStyle w:val="Heading2"/>
       </w:pPr>
-      <w:bookmarkStart w:id="27" w:name="_Toc375141369"/>
+      <w:bookmarkStart w:id="26" w:name="_Toc375141369"/>
       <w:r>
         <w:t>Getting Extent Information for Single Point Images</w:t>
       </w:r>
-      <w:bookmarkEnd w:id="27"/>
+      <w:bookmarkEnd w:id="26"/>
     </w:p>
     <w:p>
       <w:r>
@@ -5296,62 +5294,62 @@
       <w:pPr>
         <w:pStyle w:val="Heading1"/>
       </w:pPr>
-      <w:bookmarkStart w:id="28" w:name="_Toc375141370"/>
+      <w:bookmarkStart w:id="27" w:name="_Toc375141370"/>
       <w:r>
         <w:t>Using the REST service for generating multipoint symbology KML</w:t>
       </w:r>
+      <w:bookmarkEnd w:id="27"/>
+    </w:p>
+    <w:p>
+      <w:pPr>
+        <w:pStyle w:val="Heading2"/>
+      </w:pPr>
+      <w:bookmarkStart w:id="28" w:name="_Toc375141371"/>
+      <w:r>
+        <w:t>Overview</w:t>
+      </w:r>
       <w:bookmarkEnd w:id="28"/>
     </w:p>
     <w:p>
+      <w:r>
+        <w:t xml:space="preserve">The REST web service provided as part of the WAR file supports generation of KML to represent multipoint </w:t>
+      </w:r>
+      <w:r>
+        <w:t>Mil-</w:t>
+      </w:r>
+      <w:proofErr w:type="spellStart"/>
+      <w:r>
+        <w:t>Std</w:t>
+      </w:r>
+      <w:proofErr w:type="spellEnd"/>
+      <w:r>
+        <w:t xml:space="preserve"> </w:t>
+      </w:r>
+      <w:r>
+        <w:t xml:space="preserve">2525 </w:t>
+      </w:r>
+      <w:proofErr w:type="spellStart"/>
+      <w:r>
+        <w:t>symbology</w:t>
+      </w:r>
+      <w:proofErr w:type="spellEnd"/>
+      <w:r>
+        <w:t xml:space="preserve"> for use on 3D maps.</w:t>
+      </w:r>
+    </w:p>
+    <w:p>
       <w:pPr>
         <w:pStyle w:val="Heading2"/>
       </w:pPr>
-      <w:bookmarkStart w:id="29" w:name="_Toc375141371"/>
-      <w:r>
-        <w:t>Overview</w:t>
+      <w:bookmarkStart w:id="29" w:name="_Toc375141372"/>
+      <w:r>
+        <w:t xml:space="preserve">Multiple Coordinate KML based </w:t>
+      </w:r>
+      <w:proofErr w:type="spellStart"/>
+      <w:r>
+        <w:t>symbology</w:t>
       </w:r>
       <w:bookmarkEnd w:id="29"/>
-    </w:p>
-    <w:p>
-      <w:r>
-        <w:t xml:space="preserve">The REST web service provided as part of the WAR file supports generation of KML to represent multipoint </w:t>
-      </w:r>
-      <w:r>
-        <w:t>Mil-</w:t>
-      </w:r>
-      <w:proofErr w:type="spellStart"/>
-      <w:r>
-        <w:t>Std</w:t>
-      </w:r>
-      <w:proofErr w:type="spellEnd"/>
-      <w:r>
-        <w:t xml:space="preserve"> </w:t>
-      </w:r>
-      <w:r>
-        <w:t xml:space="preserve">2525 </w:t>
-      </w:r>
-      <w:proofErr w:type="spellStart"/>
-      <w:r>
-        <w:t>symbology</w:t>
-      </w:r>
-      <w:proofErr w:type="spellEnd"/>
-      <w:r>
-        <w:t xml:space="preserve"> for use on 3D maps.</w:t>
-      </w:r>
-    </w:p>
-    <w:p>
-      <w:pPr>
-        <w:pStyle w:val="Heading2"/>
-      </w:pPr>
-      <w:bookmarkStart w:id="30" w:name="_Toc375141372"/>
-      <w:r>
-        <w:t xml:space="preserve">Multiple Coordinate KML based </w:t>
-      </w:r>
-      <w:proofErr w:type="spellStart"/>
-      <w:r>
-        <w:t>symbology</w:t>
-      </w:r>
-      <w:bookmarkEnd w:id="30"/>
       <w:proofErr w:type="spellEnd"/>
     </w:p>
     <w:p>
@@ -5729,7 +5727,7 @@
       <w:pPr>
         <w:pStyle w:val="Heading2"/>
       </w:pPr>
-      <w:bookmarkStart w:id="31" w:name="_Toc375141373"/>
+      <w:bookmarkStart w:id="30" w:name="_Toc375141373"/>
       <w:r>
         <w:t xml:space="preserve">Required Parameters for Multipoint </w:t>
       </w:r>
@@ -5737,18 +5735,18 @@
       <w:r>
         <w:t>Symbology</w:t>
       </w:r>
+      <w:bookmarkEnd w:id="30"/>
+      <w:proofErr w:type="spellEnd"/>
+    </w:p>
+    <w:p>
+      <w:pPr>
+        <w:pStyle w:val="Heading3"/>
+      </w:pPr>
+      <w:bookmarkStart w:id="31" w:name="_Toc375141374"/>
+      <w:r>
+        <w:t>ID (for 3D &amp; 2D)</w:t>
+      </w:r>
       <w:bookmarkEnd w:id="31"/>
-      <w:proofErr w:type="spellEnd"/>
-    </w:p>
-    <w:p>
-      <w:pPr>
-        <w:pStyle w:val="Heading3"/>
-      </w:pPr>
-      <w:bookmarkStart w:id="32" w:name="_Toc375141374"/>
-      <w:r>
-        <w:t>ID (for 3D &amp; 2D)</w:t>
-      </w:r>
-      <w:bookmarkEnd w:id="32"/>
     </w:p>
     <w:p>
       <w:proofErr w:type="gramStart"/>
@@ -5774,11 +5772,11 @@
       <w:pPr>
         <w:pStyle w:val="Heading3"/>
       </w:pPr>
-      <w:bookmarkStart w:id="33" w:name="_Toc375141375"/>
+      <w:bookmarkStart w:id="32" w:name="_Toc375141375"/>
       <w:r>
         <w:t>name (for 3D &amp; 2D)</w:t>
       </w:r>
-      <w:bookmarkEnd w:id="33"/>
+      <w:bookmarkEnd w:id="32"/>
     </w:p>
     <w:p>
       <w:proofErr w:type="gramStart"/>
@@ -5804,11 +5802,11 @@
       <w:pPr>
         <w:pStyle w:val="Heading3"/>
       </w:pPr>
-      <w:bookmarkStart w:id="34" w:name="_Toc375141376"/>
+      <w:bookmarkStart w:id="33" w:name="_Toc375141376"/>
       <w:r>
         <w:t>description (for 3D &amp; 2D)</w:t>
       </w:r>
-      <w:bookmarkEnd w:id="34"/>
+      <w:bookmarkEnd w:id="33"/>
     </w:p>
     <w:p>
       <w:proofErr w:type="gramStart"/>
@@ -5831,7 +5829,7 @@
       <w:pPr>
         <w:pStyle w:val="Heading3"/>
       </w:pPr>
-      <w:bookmarkStart w:id="35" w:name="_Toc375141377"/>
+      <w:bookmarkStart w:id="34" w:name="_Toc375141377"/>
       <w:r>
         <w:t>control</w:t>
       </w:r>
@@ -5841,7 +5839,7 @@
       <w:r>
         <w:t>points (for 3D &amp; 2D)</w:t>
       </w:r>
-      <w:bookmarkEnd w:id="35"/>
+      <w:bookmarkEnd w:id="34"/>
     </w:p>
     <w:p>
       <w:proofErr w:type="spellStart"/>
@@ -5913,7 +5911,7 @@
       <w:pPr>
         <w:pStyle w:val="Heading3"/>
       </w:pPr>
-      <w:bookmarkStart w:id="36" w:name="_Toc375141378"/>
+      <w:bookmarkStart w:id="35" w:name="_Toc375141378"/>
       <w:r>
         <w:t>altitude</w:t>
       </w:r>
@@ -5926,7 +5924,7 @@
       <w:r>
         <w:t xml:space="preserve"> (for 3D)</w:t>
       </w:r>
-      <w:bookmarkEnd w:id="36"/>
+      <w:bookmarkEnd w:id="35"/>
     </w:p>
     <w:p>
       <w:proofErr w:type="spellStart"/>
@@ -5980,12 +5978,12 @@
       <w:pPr>
         <w:pStyle w:val="Heading3"/>
       </w:pPr>
-      <w:bookmarkStart w:id="37" w:name="_Toc375141379"/>
+      <w:bookmarkStart w:id="36" w:name="_Toc375141379"/>
       <w:r>
         <w:lastRenderedPageBreak/>
         <w:t>scale (for 3D)</w:t>
       </w:r>
-      <w:bookmarkEnd w:id="37"/>
+      <w:bookmarkEnd w:id="36"/>
     </w:p>
     <w:p>
       <w:proofErr w:type="gramStart"/>
@@ -6011,7 +6009,7 @@
       <w:pPr>
         <w:pStyle w:val="Heading3"/>
       </w:pPr>
-      <w:bookmarkStart w:id="38" w:name="_Toc375141380"/>
+      <w:bookmarkStart w:id="37" w:name="_Toc375141380"/>
       <w:proofErr w:type="spellStart"/>
       <w:r>
         <w:t>pixelwidth</w:t>
@@ -6028,7 +6026,7 @@
       <w:r>
         <w:t xml:space="preserve"> (for 2D)</w:t>
       </w:r>
-      <w:bookmarkEnd w:id="38"/>
+      <w:bookmarkEnd w:id="37"/>
     </w:p>
     <w:p>
       <w:proofErr w:type="spellStart"/>
@@ -6072,7 +6070,7 @@
       <w:pPr>
         <w:pStyle w:val="Heading3"/>
       </w:pPr>
-      <w:bookmarkStart w:id="39" w:name="_Toc375141381"/>
+      <w:bookmarkStart w:id="38" w:name="_Toc375141381"/>
       <w:r>
         <w:t>b</w:t>
       </w:r>
@@ -6082,7 +6080,7 @@
       <w:r>
         <w:t>box (for 3D &amp; 2D)</w:t>
       </w:r>
-      <w:bookmarkEnd w:id="39"/>
+      <w:bookmarkEnd w:id="38"/>
     </w:p>
     <w:p>
       <w:proofErr w:type="spellStart"/>
@@ -6123,14 +6121,14 @@
       <w:pPr>
         <w:pStyle w:val="Heading3"/>
       </w:pPr>
-      <w:bookmarkStart w:id="40" w:name="_Toc375141382"/>
+      <w:bookmarkStart w:id="39" w:name="_Toc375141382"/>
       <w:r>
         <w:t>modifiers</w:t>
       </w:r>
       <w:r>
         <w:t xml:space="preserve"> (for 3D &amp; 2D)</w:t>
       </w:r>
-      <w:bookmarkEnd w:id="40"/>
+      <w:bookmarkEnd w:id="39"/>
     </w:p>
     <w:p>
       <w:proofErr w:type="gramStart"/>
@@ -6218,11 +6216,11 @@
       <w:pPr>
         <w:pStyle w:val="Heading3"/>
       </w:pPr>
-      <w:bookmarkStart w:id="41" w:name="_Toc375141383"/>
+      <w:bookmarkStart w:id="40" w:name="_Toc375141383"/>
       <w:r>
         <w:t>format (for 3D &amp; 2D)</w:t>
       </w:r>
-      <w:bookmarkEnd w:id="41"/>
+      <w:bookmarkEnd w:id="40"/>
     </w:p>
     <w:p>
       <w:proofErr w:type="gramStart"/>
@@ -6251,7 +6249,7 @@
       <w:pPr>
         <w:pStyle w:val="Heading3"/>
       </w:pPr>
-      <w:bookmarkStart w:id="42" w:name="_Toc375141384"/>
+      <w:bookmarkStart w:id="41" w:name="_Toc375141384"/>
       <w:proofErr w:type="spellStart"/>
       <w:r>
         <w:t>sym</w:t>
@@ -6272,7 +6270,7 @@
       <w:r>
         <w:t>d (for 3D &amp; 2D)</w:t>
       </w:r>
-      <w:bookmarkEnd w:id="42"/>
+      <w:bookmarkEnd w:id="41"/>
     </w:p>
     <w:p>
       <w:proofErr w:type="spellStart"/>
@@ -6318,7 +6316,7 @@
       <w:pPr>
         <w:pStyle w:val="Heading2"/>
       </w:pPr>
-      <w:bookmarkStart w:id="43" w:name="_Toc375141385"/>
+      <w:bookmarkStart w:id="42" w:name="_Toc375141385"/>
       <w:r>
         <w:t xml:space="preserve">Additional Parameters for Multipoint </w:t>
       </w:r>
@@ -6326,31 +6324,31 @@
       <w:r>
         <w:t>Symbology</w:t>
       </w:r>
+      <w:bookmarkEnd w:id="42"/>
+      <w:proofErr w:type="spellEnd"/>
+    </w:p>
+    <w:p>
+      <w:pPr>
+        <w:pStyle w:val="Heading3"/>
+      </w:pPr>
+      <w:bookmarkStart w:id="43" w:name="_Toc375141386"/>
+      <w:proofErr w:type="spellStart"/>
+      <w:r>
+        <w:t>lineColor</w:t>
+      </w:r>
+      <w:proofErr w:type="spellEnd"/>
+      <w:r>
+        <w:t xml:space="preserve"> / </w:t>
+      </w:r>
+      <w:proofErr w:type="spellStart"/>
+      <w:r>
+        <w:t>fillColor</w:t>
+      </w:r>
+      <w:proofErr w:type="spellEnd"/>
+      <w:r>
+        <w:t xml:space="preserve"> (for 3D &amp; 2D)</w:t>
+      </w:r>
       <w:bookmarkEnd w:id="43"/>
-      <w:proofErr w:type="spellEnd"/>
-    </w:p>
-    <w:p>
-      <w:pPr>
-        <w:pStyle w:val="Heading3"/>
-      </w:pPr>
-      <w:bookmarkStart w:id="44" w:name="_Toc375141386"/>
-      <w:proofErr w:type="spellStart"/>
-      <w:r>
-        <w:t>lineColor</w:t>
-      </w:r>
-      <w:proofErr w:type="spellEnd"/>
-      <w:r>
-        <w:t xml:space="preserve"> / </w:t>
-      </w:r>
-      <w:proofErr w:type="spellStart"/>
-      <w:r>
-        <w:t>fillColor</w:t>
-      </w:r>
-      <w:proofErr w:type="spellEnd"/>
-      <w:r>
-        <w:t xml:space="preserve"> (for 3D &amp; 2D)</w:t>
-      </w:r>
-      <w:bookmarkEnd w:id="44"/>
     </w:p>
     <w:p>
       <w:proofErr w:type="spellStart"/>
@@ -6426,10 +6424,1365 @@
       <w:r>
         <w:t>”</w:t>
       </w:r>
-      <w:bookmarkEnd w:id="12"/>
+      <w:bookmarkEnd w:id="11"/>
+    </w:p>
+    <w:p>
+      <w:pPr>
+        <w:pStyle w:val="Heading1"/>
+      </w:pPr>
+      <w:r>
+        <w:t>Running the Web Service as a local desktop service</w:t>
+      </w:r>
+    </w:p>
+    <w:p>
+      <w:r>
+        <w:t>The local service mirrors the behavior of the web service. But instead of calling "http:/</w:t>
+      </w:r>
+      <w:proofErr w:type="gramStart"/>
+      <w:r>
+        <w:t>/[</w:t>
+      </w:r>
+      <w:proofErr w:type="gramEnd"/>
+      <w:r>
+        <w:t>server]/mil-</w:t>
+      </w:r>
+      <w:proofErr w:type="spellStart"/>
+      <w:r>
+        <w:t>sym</w:t>
+      </w:r>
+      <w:proofErr w:type="spellEnd"/>
+      <w:r>
+        <w:t>-service/renderer/</w:t>
+      </w:r>
+      <w:proofErr w:type="spellStart"/>
+      <w:r>
+        <w:t>kml</w:t>
+      </w:r>
+      <w:proofErr w:type="spellEnd"/>
+      <w:r>
+        <w:t>/SFGPUCDM---M---", you'd call "http://127.0.0.1:6789/mil-</w:t>
+      </w:r>
+      <w:proofErr w:type="spellStart"/>
+      <w:r>
+        <w:t>sym</w:t>
+      </w:r>
+      <w:proofErr w:type="spellEnd"/>
+      <w:r>
+        <w:t>-service/renderer/image/SFGPUCDM---M---".</w:t>
+      </w:r>
+    </w:p>
+    <w:p>
+      <w:pPr>
+        <w:pStyle w:val="Heading2"/>
+      </w:pPr>
+      <w:r>
+        <w:t>Starting the local service</w:t>
+      </w:r>
+    </w:p>
+    <w:p>
+      <w:r>
+        <w:t>The local service can be started with the following command:</w:t>
+      </w:r>
+      <w:r>
+        <w:br/>
+        <w:t>"java -</w:t>
+      </w:r>
+      <w:proofErr w:type="spellStart"/>
+      <w:r>
+        <w:t>cp</w:t>
+      </w:r>
+      <w:proofErr w:type="spellEnd"/>
+      <w:r>
+        <w:t xml:space="preserve"> [location of jar files] </w:t>
+      </w:r>
+      <w:proofErr w:type="spellStart"/>
+      <w:r>
+        <w:t>sec.web.renderer.portable.PortableWrapper</w:t>
+      </w:r>
+      <w:proofErr w:type="spellEnd"/>
+      <w:r>
+        <w:t xml:space="preserve"> [</w:t>
+      </w:r>
+      <w:proofErr w:type="spellStart"/>
+      <w:r>
+        <w:t>args</w:t>
+      </w:r>
+      <w:proofErr w:type="spellEnd"/>
+      <w:r>
+        <w:t>]"</w:t>
+      </w:r>
+      <w:r>
+        <w:t>.</w:t>
+      </w:r>
+    </w:p>
+    <w:p>
+      <w:r>
+        <w:lastRenderedPageBreak/>
+        <w:t xml:space="preserve">So assuming </w:t>
+      </w:r>
+      <w:proofErr w:type="spellStart"/>
+      <w:r>
+        <w:t>your’re</w:t>
+      </w:r>
+      <w:proofErr w:type="spellEnd"/>
+      <w:r>
+        <w:t xml:space="preserve"> starting in the folder with all the jars and java.exe is on the path, you could use</w:t>
+      </w:r>
+      <w:proofErr w:type="gramStart"/>
+      <w:r>
+        <w:t>:</w:t>
+      </w:r>
+      <w:proofErr w:type="gramEnd"/>
+      <w:r>
+        <w:br/>
+        <w:t>“java –</w:t>
+      </w:r>
+      <w:proofErr w:type="spellStart"/>
+      <w:r>
+        <w:t>cp</w:t>
+      </w:r>
+      <w:proofErr w:type="spellEnd"/>
+      <w:r>
+        <w:t xml:space="preserve"> * </w:t>
+      </w:r>
+      <w:proofErr w:type="spellStart"/>
+      <w:r>
+        <w:t>sec.web.renderer.portable.PortableWrapper</w:t>
+      </w:r>
+      <w:proofErr w:type="spellEnd"/>
+      <w:r>
+        <w:t xml:space="preserve"> -spport:6789 -mpport:6790”</w:t>
+      </w:r>
+    </w:p>
+    <w:p>
+      <w:r>
+        <w:t xml:space="preserve"> It can also be started using the included JNLP file.</w:t>
+      </w:r>
+    </w:p>
+    <w:p>
+      <w:pPr>
+        <w:pStyle w:val="Heading2"/>
+      </w:pPr>
+      <w:r>
+        <w:t>Arguments</w:t>
+      </w:r>
+    </w:p>
+    <w:p>
+      <w:pPr>
+        <w:rPr>
+          <w:rStyle w:val="Hyperlink"/>
+        </w:rPr>
+      </w:pPr>
+      <w:r>
+        <w:t>M</w:t>
+      </w:r>
+      <w:r>
+        <w:t>odifier values can be set as strings.</w:t>
+      </w:r>
+    </w:p>
+    <w:p>
+      <w:pPr>
+        <w:pStyle w:val="Code"/>
+      </w:pPr>
+      <w:r>
+        <w:t xml:space="preserve">    -?              </w:t>
+      </w:r>
+      <w:proofErr w:type="gramStart"/>
+      <w:r>
+        <w:t>print</w:t>
+      </w:r>
+      <w:proofErr w:type="gramEnd"/>
+      <w:r>
+        <w:t xml:space="preserve"> the help message.  </w:t>
+      </w:r>
+    </w:p>
+    <w:p>
+      <w:pPr>
+        <w:pStyle w:val="Code"/>
+      </w:pPr>
+      <w:r>
+        <w:t xml:space="preserve">    -</w:t>
+      </w:r>
+      <w:proofErr w:type="spellStart"/>
+      <w:r>
+        <w:t>spon</w:t>
+      </w:r>
+      <w:proofErr w:type="spellEnd"/>
+      <w:r>
+        <w:t xml:space="preserve">           starts the single point service. (</w:t>
+      </w:r>
+      <w:proofErr w:type="gramStart"/>
+      <w:r>
+        <w:t>default</w:t>
+      </w:r>
+      <w:proofErr w:type="gramEnd"/>
+      <w:r>
+        <w:t xml:space="preserve"> true)  </w:t>
+      </w:r>
+    </w:p>
+    <w:p>
+      <w:pPr>
+        <w:pStyle w:val="Code"/>
+      </w:pPr>
+      <w:r>
+        <w:t xml:space="preserve">    -</w:t>
+      </w:r>
+      <w:proofErr w:type="spellStart"/>
+      <w:r>
+        <w:t>spport</w:t>
+      </w:r>
+      <w:proofErr w:type="spellEnd"/>
+      <w:r>
+        <w:t xml:space="preserve">         desired port for the single point service. (</w:t>
+      </w:r>
+      <w:proofErr w:type="gramStart"/>
+      <w:r>
+        <w:t>default</w:t>
+      </w:r>
+      <w:proofErr w:type="gramEnd"/>
+      <w:r>
+        <w:t xml:space="preserve"> 6789)  </w:t>
+      </w:r>
+    </w:p>
+    <w:p>
+      <w:pPr>
+        <w:pStyle w:val="Code"/>
+      </w:pPr>
+      <w:r>
+        <w:t xml:space="preserve">    </w:t>
+      </w:r>
+      <w:proofErr w:type="gramStart"/>
+      <w:r>
+        <w:t>-</w:t>
+      </w:r>
+      <w:proofErr w:type="spellStart"/>
+      <w:r>
+        <w:t>spbacklog</w:t>
+      </w:r>
+      <w:proofErr w:type="spellEnd"/>
+      <w:r>
+        <w:t xml:space="preserve">      desired backlog for the single point service.</w:t>
+      </w:r>
+      <w:proofErr w:type="gramEnd"/>
+      <w:r>
+        <w:t xml:space="preserve">  (</w:t>
+      </w:r>
+      <w:proofErr w:type="gramStart"/>
+      <w:r>
+        <w:t>default0,</w:t>
+      </w:r>
+      <w:proofErr w:type="gramEnd"/>
+      <w:r>
+        <w:t xml:space="preserve"> lets system decide)  </w:t>
+      </w:r>
+    </w:p>
+    <w:p>
+      <w:pPr>
+        <w:pStyle w:val="Code"/>
+      </w:pPr>
+      <w:r>
+        <w:t xml:space="preserve">    -</w:t>
+      </w:r>
+      <w:proofErr w:type="spellStart"/>
+      <w:r>
+        <w:t>spon</w:t>
+      </w:r>
+      <w:proofErr w:type="spellEnd"/>
+      <w:r>
+        <w:t xml:space="preserve">           starts the </w:t>
+      </w:r>
+      <w:proofErr w:type="spellStart"/>
+      <w:r>
+        <w:t>multi point</w:t>
+      </w:r>
+      <w:proofErr w:type="spellEnd"/>
+      <w:r>
+        <w:t xml:space="preserve"> service. (</w:t>
+      </w:r>
+      <w:proofErr w:type="gramStart"/>
+      <w:r>
+        <w:t>default</w:t>
+      </w:r>
+      <w:proofErr w:type="gramEnd"/>
+      <w:r>
+        <w:t xml:space="preserve"> true)  </w:t>
+      </w:r>
+    </w:p>
+    <w:p>
+      <w:pPr>
+        <w:pStyle w:val="Code"/>
+      </w:pPr>
+      <w:r>
+        <w:t xml:space="preserve">    -</w:t>
+      </w:r>
+      <w:proofErr w:type="spellStart"/>
+      <w:r>
+        <w:t>mpport</w:t>
+      </w:r>
+      <w:proofErr w:type="spellEnd"/>
+      <w:r>
+        <w:t xml:space="preserve">         desired port for the </w:t>
+      </w:r>
+      <w:proofErr w:type="spellStart"/>
+      <w:r>
+        <w:t>multi point</w:t>
+      </w:r>
+      <w:proofErr w:type="spellEnd"/>
+      <w:r>
+        <w:t xml:space="preserve"> service. (</w:t>
+      </w:r>
+      <w:proofErr w:type="gramStart"/>
+      <w:r>
+        <w:t>default</w:t>
+      </w:r>
+      <w:proofErr w:type="gramEnd"/>
+      <w:r>
+        <w:t xml:space="preserve"> 6790)  </w:t>
+      </w:r>
+    </w:p>
+    <w:p>
+      <w:pPr>
+        <w:pStyle w:val="Code"/>
+      </w:pPr>
+      <w:r>
+        <w:t xml:space="preserve">    </w:t>
+      </w:r>
+      <w:proofErr w:type="gramStart"/>
+      <w:r>
+        <w:t>-</w:t>
+      </w:r>
+      <w:proofErr w:type="spellStart"/>
+      <w:r>
+        <w:t>mpbacklog</w:t>
+      </w:r>
+      <w:proofErr w:type="spellEnd"/>
+      <w:r>
+        <w:t xml:space="preserve">      desired backlog for the single point service.</w:t>
+      </w:r>
+      <w:proofErr w:type="gramEnd"/>
+      <w:r>
+        <w:t xml:space="preserve">  (</w:t>
+      </w:r>
+      <w:proofErr w:type="gramStart"/>
+      <w:r>
+        <w:t>default0,</w:t>
+      </w:r>
+      <w:proofErr w:type="gramEnd"/>
+      <w:r>
+        <w:t xml:space="preserve"> lets system decide) </w:t>
+      </w:r>
+    </w:p>
+    <w:p>
+      <w:r>
+        <w:t>Usage like: java -</w:t>
+      </w:r>
+      <w:proofErr w:type="spellStart"/>
+      <w:r>
+        <w:t>cp</w:t>
+      </w:r>
+      <w:proofErr w:type="spellEnd"/>
+      <w:r>
+        <w:t xml:space="preserve"> [location of jar files] </w:t>
+      </w:r>
+      <w:proofErr w:type="spellStart"/>
+      <w:r>
+        <w:t>sec.web.renderer.portable.PortableWrapper</w:t>
+      </w:r>
+      <w:proofErr w:type="spellEnd"/>
+      <w:r>
+        <w:t xml:space="preserve"> -</w:t>
+      </w:r>
+      <w:proofErr w:type="spellStart"/>
+      <w:r>
+        <w:t>spport</w:t>
+      </w:r>
+      <w:proofErr w:type="spellEnd"/>
+      <w:proofErr w:type="gramStart"/>
+      <w:r>
+        <w:t>:#</w:t>
+      </w:r>
+      <w:proofErr w:type="gramEnd"/>
+      <w:r>
+        <w:t>### -</w:t>
+      </w:r>
+      <w:proofErr w:type="spellStart"/>
+      <w:r>
+        <w:t>spbacklog</w:t>
+      </w:r>
+      <w:proofErr w:type="spellEnd"/>
+      <w:r>
+        <w:t>:### -</w:t>
+      </w:r>
+      <w:proofErr w:type="spellStart"/>
+      <w:r>
+        <w:t>mpport</w:t>
+      </w:r>
+      <w:proofErr w:type="spellEnd"/>
+      <w:r>
+        <w:t>:#### -</w:t>
+      </w:r>
+      <w:proofErr w:type="spellStart"/>
+      <w:r>
+        <w:t>mpbacklog</w:t>
+      </w:r>
+      <w:proofErr w:type="spellEnd"/>
+      <w:r>
+        <w:t>:###</w:t>
+      </w:r>
+    </w:p>
+    <w:p>
+      <w:r>
+        <w:t>Or, if launching using the JNLP file, these values can be configured from within that file.</w:t>
+      </w:r>
+    </w:p>
+    <w:p>
+      <w:pPr>
+        <w:pStyle w:val="Heading1"/>
+      </w:pPr>
+      <w:r>
+        <w:t>Using the Rendering Librarues in an application</w:t>
+      </w:r>
+    </w:p>
+    <w:p>
+      <w:r>
+        <w:t>You can reference "mil-sym-renderer-jar-with-dependencies.jar" to get all the classes in one jar file or you can reference them individually:</w:t>
+      </w:r>
+    </w:p>
+    <w:p>
+      <w:r>
+        <w:t>JavaRendererUtils-#</w:t>
+      </w:r>
+      <w:proofErr w:type="gramStart"/>
+      <w:r>
+        <w:t>.#</w:t>
+      </w:r>
+      <w:proofErr w:type="gramEnd"/>
+      <w:r>
+        <w:t>.#.jar</w:t>
+      </w:r>
+      <w:r>
+        <w:br/>
+        <w:t>JavaLineArray-#.#.#.jar</w:t>
+      </w:r>
+      <w:r>
+        <w:br/>
+        <w:t>JavaRendererServer-#.#.#.jar</w:t>
+      </w:r>
+      <w:r>
+        <w:br/>
+        <w:t>JavaRenderer-#.#.#.jar</w:t>
+      </w:r>
+      <w:r>
+        <w:br/>
+      </w:r>
+      <w:r>
+        <w:t>RendererPl</w:t>
+      </w:r>
+      <w:r>
+        <w:t>uginInterface-#.#.#.jar</w:t>
+      </w:r>
+      <w:r>
+        <w:br/>
+      </w:r>
+      <w:r>
+        <w:t>mil-sym-renderer.jar</w:t>
+      </w:r>
+    </w:p>
+    <w:p>
+      <w:r>
+        <w:t>A code sample is available here</w:t>
+      </w:r>
+      <w:proofErr w:type="gramStart"/>
+      <w:r>
+        <w:t>:</w:t>
+      </w:r>
+      <w:proofErr w:type="gramEnd"/>
+      <w:r>
+        <w:br/>
+      </w:r>
+      <w:hyperlink r:id="rId19" w:history="1">
+        <w:r>
+          <w:rPr>
+            <w:rStyle w:val="Hyperlink"/>
+          </w:rPr>
+          <w:t>https://github.com/missioncommand/mil-sym-java/tree/master/samples</w:t>
+        </w:r>
+      </w:hyperlink>
+    </w:p>
+    <w:p>
+      <w:pPr>
+        <w:pStyle w:val="Heading2"/>
+      </w:pPr>
+      <w:r>
+        <w:t>Configuration</w:t>
+      </w:r>
+    </w:p>
+    <w:p>
+      <w:hyperlink r:id="rId20" w:history="1">
+        <w:r>
+          <w:rPr>
+            <w:rStyle w:val="Hyperlink"/>
+          </w:rPr>
+          <w:t>ArmyC2.C2SD.Utilties.RendererSettings</w:t>
+        </w:r>
+      </w:hyperlink>
+      <w:r>
+        <w:t xml:space="preserve"> is home to most of your rendering options.</w:t>
+      </w:r>
+      <w:r>
+        <w:t xml:space="preserve">  </w:t>
+      </w:r>
+      <w:r>
+        <w:t>You can set them as follows:</w:t>
+      </w:r>
+    </w:p>
+    <w:p>
+      <w:proofErr w:type="gramStart"/>
+      <w:r>
+        <w:t>RendererSettings.getInstance(</w:t>
+      </w:r>
+      <w:proofErr w:type="gramEnd"/>
+      <w:r>
+        <w:t>).setSymbologyStandard(Ren</w:t>
+      </w:r>
+      <w:r>
+        <w:t>dererSettings.Symbology_2525C);</w:t>
+      </w:r>
+      <w:r>
+        <w:br/>
+      </w:r>
+      <w:proofErr w:type="spellStart"/>
+      <w:r>
+        <w:t>RendererSettings.getInstance</w:t>
+      </w:r>
+      <w:proofErr w:type="spellEnd"/>
+      <w:r>
+        <w:t>().</w:t>
+      </w:r>
+      <w:proofErr w:type="spellStart"/>
+      <w:r>
+        <w:t>setTextOutlineWidth</w:t>
+      </w:r>
+      <w:proofErr w:type="spellEnd"/>
+      <w:r>
+        <w:t>(1);</w:t>
+      </w:r>
+    </w:p>
+    <w:p>
+      <w:pPr>
+        <w:pStyle w:val="Heading2"/>
+      </w:pPr>
+      <w:r>
+        <w:t>Rendering Single Point Images</w:t>
+      </w:r>
+    </w:p>
+    <w:p>
+      <w:r>
+        <w:t xml:space="preserve">Below is a usage snippet. Refer </w:t>
+      </w:r>
+      <w:r>
+        <w:t xml:space="preserve">to </w:t>
+      </w:r>
+      <w:hyperlink r:id="rId21" w:anchor="L211" w:history="1">
+        <w:proofErr w:type="spellStart"/>
+        <w:r>
+          <w:rPr>
+            <w:rStyle w:val="Hyperlink"/>
+          </w:rPr>
+          <w:t>DrawUnit</w:t>
+        </w:r>
+        <w:proofErr w:type="spellEnd"/>
+        <w:r>
+          <w:rPr>
+            <w:rStyle w:val="Hyperlink"/>
+          </w:rPr>
+          <w:t>()</w:t>
+        </w:r>
+      </w:hyperlink>
+      <w:r>
+        <w:t xml:space="preserve"> and </w:t>
+      </w:r>
+      <w:hyperlink r:id="rId22" w:anchor="L265" w:history="1">
+        <w:proofErr w:type="spellStart"/>
+        <w:r>
+          <w:rPr>
+            <w:rStyle w:val="Hyperlink"/>
+          </w:rPr>
+          <w:t>DrawTG</w:t>
+        </w:r>
+        <w:proofErr w:type="spellEnd"/>
+        <w:r>
+          <w:rPr>
+            <w:rStyle w:val="Hyperlink"/>
+          </w:rPr>
+          <w:t>()</w:t>
+        </w:r>
+      </w:hyperlink>
+      <w:r>
+        <w:t xml:space="preserve"> in the </w:t>
+      </w:r>
+      <w:hyperlink r:id="rId23" w:history="1">
+        <w:r>
+          <w:rPr>
+            <w:rStyle w:val="Hyperlink"/>
+          </w:rPr>
+          <w:t>sample code</w:t>
+        </w:r>
+      </w:hyperlink>
+      <w:r>
+        <w:t xml:space="preserve"> for more detail.</w:t>
+      </w:r>
+    </w:p>
+    <w:p/>
+    <w:p/>
+    <w:p>
+      <w:pPr>
+        <w:pStyle w:val="Code"/>
+      </w:pPr>
+    </w:p>
+    <w:p>
+      <w:pPr>
+        <w:pStyle w:val="Code"/>
+      </w:pPr>
+      <w:proofErr w:type="spellStart"/>
+      <w:r>
+        <w:t>SECRenderer</w:t>
+      </w:r>
+      <w:proofErr w:type="spellEnd"/>
+      <w:r>
+        <w:t xml:space="preserve"> </w:t>
+      </w:r>
+      <w:proofErr w:type="spellStart"/>
+      <w:r>
+        <w:t>sr</w:t>
+      </w:r>
+      <w:proofErr w:type="spellEnd"/>
+      <w:r>
+        <w:t xml:space="preserve"> = </w:t>
+      </w:r>
+      <w:proofErr w:type="spellStart"/>
+      <w:proofErr w:type="gramStart"/>
+      <w:r>
+        <w:t>sec.web.renderer.SECRenderer.getInstance</w:t>
+      </w:r>
+      <w:proofErr w:type="spellEnd"/>
+      <w:r>
+        <w:t>(</w:t>
+      </w:r>
+      <w:proofErr w:type="gramEnd"/>
+      <w:r>
+        <w:t xml:space="preserve">);  </w:t>
+      </w:r>
+    </w:p>
+    <w:p>
+      <w:pPr>
+        <w:pStyle w:val="Code"/>
+      </w:pPr>
+      <w:r>
+        <w:t xml:space="preserve">String </w:t>
+      </w:r>
+      <w:proofErr w:type="spellStart"/>
+      <w:r>
+        <w:t>symbolID</w:t>
+      </w:r>
+      <w:proofErr w:type="spellEnd"/>
+      <w:r>
+        <w:t xml:space="preserve"> = "SFGP-----------";</w:t>
+      </w:r>
+    </w:p>
+    <w:p>
+      <w:pPr>
+        <w:pStyle w:val="Code"/>
+      </w:pPr>
+      <w:r>
+        <w:t>Map&lt;</w:t>
+      </w:r>
+      <w:proofErr w:type="spellStart"/>
+      <w:r>
+        <w:t>String</w:t>
+      </w:r>
+      <w:proofErr w:type="gramStart"/>
+      <w:r>
+        <w:t>,String</w:t>
+      </w:r>
+      <w:proofErr w:type="spellEnd"/>
+      <w:proofErr w:type="gramEnd"/>
+      <w:r>
+        <w:t xml:space="preserve">&gt; </w:t>
+      </w:r>
+      <w:proofErr w:type="spellStart"/>
+      <w:r>
+        <w:t>params</w:t>
+      </w:r>
+      <w:proofErr w:type="spellEnd"/>
+      <w:r>
+        <w:t xml:space="preserve"> = new </w:t>
+      </w:r>
+      <w:proofErr w:type="spellStart"/>
+      <w:r>
+        <w:t>HashMap</w:t>
+      </w:r>
+      <w:proofErr w:type="spellEnd"/>
+      <w:r>
+        <w:t xml:space="preserve">&lt;String, String&gt;();  </w:t>
+      </w:r>
+    </w:p>
+    <w:p>
+      <w:pPr>
+        <w:pStyle w:val="Code"/>
+      </w:pPr>
+      <w:proofErr w:type="spellStart"/>
+      <w:proofErr w:type="gramStart"/>
+      <w:r>
+        <w:t>params.put</w:t>
+      </w:r>
+      <w:proofErr w:type="spellEnd"/>
+      <w:r>
+        <w:t>(</w:t>
+      </w:r>
+      <w:proofErr w:type="gramEnd"/>
+      <w:r>
+        <w:t xml:space="preserve">ModifiersUnits.T_UNIQUE_DESIGNATION_1, "T modifier");  </w:t>
+      </w:r>
+    </w:p>
+    <w:p>
+      <w:pPr>
+        <w:pStyle w:val="Code"/>
+      </w:pPr>
+      <w:r>
+        <w:t>//If Tactical Graphic</w:t>
+      </w:r>
+    </w:p>
+    <w:p>
+      <w:pPr>
+        <w:pStyle w:val="Code"/>
+      </w:pPr>
+      <w:r>
+        <w:t>//</w:t>
+      </w:r>
+      <w:proofErr w:type="spellStart"/>
+      <w:proofErr w:type="gramStart"/>
+      <w:r>
+        <w:t>params.put</w:t>
+      </w:r>
+      <w:proofErr w:type="spellEnd"/>
+      <w:r>
+        <w:t>(</w:t>
+      </w:r>
+      <w:proofErr w:type="gramEnd"/>
+      <w:r>
+        <w:t xml:space="preserve">ModifiersTG.T_UNIQUE_DESIGNATION_1, "T modifier");  </w:t>
+      </w:r>
+    </w:p>
+    <w:p>
+      <w:pPr>
+        <w:pStyle w:val="Code"/>
+      </w:pPr>
+      <w:proofErr w:type="spellStart"/>
+      <w:proofErr w:type="gramStart"/>
+      <w:r>
+        <w:t>params.put</w:t>
+      </w:r>
+      <w:proofErr w:type="spellEnd"/>
+      <w:r>
+        <w:t>(</w:t>
+      </w:r>
+      <w:proofErr w:type="gramEnd"/>
+      <w:r>
+        <w:t xml:space="preserve">MilStdAttributes.PixelSize,"50");  </w:t>
+      </w:r>
+    </w:p>
+    <w:p>
+      <w:pPr>
+        <w:pStyle w:val="Code"/>
+      </w:pPr>
+      <w:proofErr w:type="spellStart"/>
+      <w:r>
+        <w:t>PNGInfo</w:t>
+      </w:r>
+      <w:proofErr w:type="spellEnd"/>
+      <w:r>
+        <w:t xml:space="preserve"> pi = </w:t>
+      </w:r>
+      <w:proofErr w:type="spellStart"/>
+      <w:proofErr w:type="gramStart"/>
+      <w:r>
+        <w:t>sr.getMilStdSymbolImage</w:t>
+      </w:r>
+      <w:proofErr w:type="spellEnd"/>
+      <w:r>
+        <w:t>(</w:t>
+      </w:r>
+      <w:proofErr w:type="spellStart"/>
+      <w:proofErr w:type="gramEnd"/>
+      <w:r>
+        <w:t>symolID</w:t>
+      </w:r>
+      <w:proofErr w:type="spellEnd"/>
+      <w:r>
+        <w:t xml:space="preserve">, </w:t>
+      </w:r>
+      <w:proofErr w:type="spellStart"/>
+      <w:r>
+        <w:t>params</w:t>
+      </w:r>
+      <w:proofErr w:type="spellEnd"/>
+      <w:r>
+        <w:t xml:space="preserve">);  </w:t>
+      </w:r>
+    </w:p>
+    <w:p>
+      <w:pPr>
+        <w:pStyle w:val="Code"/>
+      </w:pPr>
+    </w:p>
+    <w:p>
+      <w:r>
+        <w:t xml:space="preserve">Once you have a </w:t>
+      </w:r>
+      <w:hyperlink r:id="rId24" w:history="1">
+        <w:proofErr w:type="spellStart"/>
+        <w:r>
+          <w:rPr>
+            <w:rStyle w:val="Hyperlink"/>
+          </w:rPr>
+          <w:t>PNGInfo</w:t>
+        </w:r>
+        <w:proofErr w:type="spellEnd"/>
+      </w:hyperlink>
+      <w:r>
+        <w:t xml:space="preserve"> </w:t>
+      </w:r>
+      <w:r>
+        <w:t xml:space="preserve">object, you can get the </w:t>
+      </w:r>
+      <w:proofErr w:type="spellStart"/>
+      <w:r>
+        <w:t>BufferedImage</w:t>
+      </w:r>
+      <w:proofErr w:type="spellEnd"/>
+      <w:r>
+        <w:t xml:space="preserve"> object, save the image to a file, get a squared version of the image (good for icons or tree nodes) and get the point of the image that should be the anchor when placing it on a map.</w:t>
+      </w:r>
+    </w:p>
+    <w:p>
+      <w:r>
+        <w:t xml:space="preserve">Other objects of interest are </w:t>
+      </w:r>
+      <w:hyperlink r:id="rId25" w:history="1">
+        <w:proofErr w:type="spellStart"/>
+        <w:r>
+          <w:rPr>
+            <w:rStyle w:val="Hyperlink"/>
+          </w:rPr>
+          <w:t>MilStdAttributes</w:t>
+        </w:r>
+        <w:proofErr w:type="spellEnd"/>
+      </w:hyperlink>
+      <w:r>
+        <w:t xml:space="preserve">, </w:t>
+      </w:r>
+      <w:hyperlink r:id="rId26" w:history="1">
+        <w:proofErr w:type="spellStart"/>
+        <w:r>
+          <w:rPr>
+            <w:rStyle w:val="Hyperlink"/>
+          </w:rPr>
+          <w:t>ModifiersUnits</w:t>
+        </w:r>
+        <w:proofErr w:type="spellEnd"/>
+      </w:hyperlink>
+      <w:r>
+        <w:t xml:space="preserve">, </w:t>
+      </w:r>
+      <w:hyperlink r:id="rId27" w:history="1">
+        <w:proofErr w:type="spellStart"/>
+        <w:r>
+          <w:rPr>
+            <w:rStyle w:val="Hyperlink"/>
+          </w:rPr>
+          <w:t>ModifiersTG</w:t>
+        </w:r>
+        <w:proofErr w:type="spellEnd"/>
+      </w:hyperlink>
+      <w:r>
+        <w:t xml:space="preserve">, and </w:t>
+      </w:r>
+      <w:hyperlink r:id="rId28" w:history="1">
+        <w:proofErr w:type="spellStart"/>
+        <w:r>
+          <w:rPr>
+            <w:rStyle w:val="Hyperlink"/>
+          </w:rPr>
+          <w:t>SECRenderer</w:t>
+        </w:r>
+        <w:proofErr w:type="spellEnd"/>
+      </w:hyperlink>
+      <w:r>
+        <w:t>.</w:t>
+      </w:r>
+    </w:p>
+    <w:p>
+      <w:pPr>
+        <w:pStyle w:val="Heading2"/>
+      </w:pPr>
+      <w:r>
+        <w:t xml:space="preserve">Rendering </w:t>
+      </w:r>
+      <w:r>
+        <w:t>Multi</w:t>
+      </w:r>
+      <w:r>
+        <w:t xml:space="preserve"> Point Images</w:t>
+      </w:r>
+    </w:p>
+    <w:p>
+      <w:r>
+        <w:t xml:space="preserve">Refer to </w:t>
+      </w:r>
+      <w:hyperlink r:id="rId29" w:anchor="L304" w:history="1">
+        <w:proofErr w:type="spellStart"/>
+        <w:r>
+          <w:rPr>
+            <w:rStyle w:val="Hyperlink"/>
+          </w:rPr>
+          <w:t>generateAmbushKML</w:t>
+        </w:r>
+        <w:proofErr w:type="spellEnd"/>
+        <w:r>
+          <w:rPr>
+            <w:rStyle w:val="Hyperlink"/>
+          </w:rPr>
+          <w:t>()</w:t>
+        </w:r>
+      </w:hyperlink>
+      <w:r>
+        <w:t xml:space="preserve"> and </w:t>
+      </w:r>
+      <w:hyperlink r:id="rId30" w:anchor="L377" w:history="1">
+        <w:proofErr w:type="spellStart"/>
+        <w:r>
+          <w:rPr>
+            <w:rStyle w:val="Hyperlink"/>
+          </w:rPr>
+          <w:t>generateSectorRangeFanKML</w:t>
+        </w:r>
+        <w:proofErr w:type="spellEnd"/>
+        <w:r>
+          <w:rPr>
+            <w:rStyle w:val="Hyperlink"/>
+          </w:rPr>
+          <w:t>()</w:t>
+        </w:r>
+      </w:hyperlink>
+      <w:r>
+        <w:t xml:space="preserve"> in the </w:t>
+      </w:r>
+      <w:hyperlink r:id="rId31" w:history="1">
+        <w:r>
+          <w:rPr>
+            <w:rStyle w:val="Hyperlink"/>
+          </w:rPr>
+          <w:t>sample code</w:t>
+        </w:r>
+      </w:hyperlink>
+      <w:r>
+        <w:t xml:space="preserve"> for more detail.</w:t>
+      </w:r>
+    </w:p>
+    <w:p>
+      <w:pPr>
+        <w:pStyle w:val="Heading2"/>
+      </w:pPr>
+      <w:r>
+        <w:t>The Symbol Definition Table</w:t>
+      </w:r>
+    </w:p>
+    <w:p>
+      <w:r>
+        <w:t xml:space="preserve">The </w:t>
+      </w:r>
+      <w:hyperlink r:id="rId32" w:history="1">
+        <w:proofErr w:type="spellStart"/>
+        <w:r>
+          <w:rPr>
+            <w:rStyle w:val="Hyperlink"/>
+          </w:rPr>
+          <w:t>SymbolDefTable</w:t>
+        </w:r>
+        <w:proofErr w:type="spellEnd"/>
+      </w:hyperlink>
+      <w:r>
+        <w:t xml:space="preserve"> object will provide information about the tactical &amp; METOC graphics that can be drawn. (Appendix B in the </w:t>
+      </w:r>
+      <w:proofErr w:type="spellStart"/>
+      <w:r>
+        <w:t>MilStd</w:t>
+      </w:r>
+      <w:proofErr w:type="spellEnd"/>
+      <w:r>
+        <w:t xml:space="preserve"> 2525)</w:t>
+      </w:r>
+    </w:p>
+    <w:p>
+      <w:pPr>
+        <w:pStyle w:val="Heading3"/>
+      </w:pPr>
+      <w:proofErr w:type="spellStart"/>
+      <w:r>
+        <w:t>hasSymbolDef</w:t>
+      </w:r>
+      <w:proofErr w:type="spellEnd"/>
+    </w:p>
+    <w:p>
+      <w:proofErr w:type="gramStart"/>
+      <w:r>
+        <w:t>armyc2.c2sd.renderer.utilities.SymbolDefTable.getInsatnce(</w:t>
+      </w:r>
+      <w:proofErr w:type="gramEnd"/>
+      <w:r>
+        <w:t xml:space="preserve">).getSymbolDef(symbolID, </w:t>
+      </w:r>
+      <w:proofErr w:type="spellStart"/>
+      <w:r>
+        <w:t>symStd</w:t>
+      </w:r>
+      <w:proofErr w:type="spellEnd"/>
+      <w:r>
+        <w:t xml:space="preserve">) This function takes the following parameters: </w:t>
+      </w:r>
+      <w:proofErr w:type="spellStart"/>
+      <w:r>
+        <w:t>symbolID</w:t>
+      </w:r>
+      <w:proofErr w:type="spellEnd"/>
+      <w:r>
+        <w:t xml:space="preserve"> – a basic 15 character symbol ID code stripped of affiliation, status &amp; modifiers.</w:t>
+      </w:r>
+      <w:r>
+        <w:br/>
+      </w:r>
+      <w:proofErr w:type="spellStart"/>
+      <w:proofErr w:type="gramStart"/>
+      <w:r>
+        <w:t>symStd</w:t>
+      </w:r>
+      <w:proofErr w:type="spellEnd"/>
+      <w:proofErr w:type="gramEnd"/>
+      <w:r>
+        <w:t xml:space="preserve"> – 0 or 1 depending if you want a definition based on 2525B or 2525C. Returns true if a symbol definition exists for the </w:t>
+      </w:r>
+      <w:proofErr w:type="spellStart"/>
+      <w:r>
+        <w:t>passed</w:t>
+      </w:r>
+      <w:proofErr w:type="spellEnd"/>
+      <w:r>
+        <w:t xml:space="preserve"> basic </w:t>
+      </w:r>
+      <w:proofErr w:type="spellStart"/>
+      <w:r>
+        <w:t>symbolID</w:t>
+      </w:r>
+      <w:proofErr w:type="spellEnd"/>
+      <w:r>
+        <w:t xml:space="preserve"> and </w:t>
+      </w:r>
+      <w:proofErr w:type="spellStart"/>
+      <w:r>
+        <w:t>symbology</w:t>
+      </w:r>
+      <w:proofErr w:type="spellEnd"/>
+      <w:r>
+        <w:t xml:space="preserve"> standard.</w:t>
+      </w:r>
+    </w:p>
+    <w:p>
+      <w:pPr>
+        <w:pStyle w:val="Heading3"/>
+      </w:pPr>
+      <w:proofErr w:type="spellStart"/>
+      <w:r>
+        <w:t>get</w:t>
+      </w:r>
+      <w:r>
+        <w:t>SymbolDef</w:t>
+      </w:r>
+      <w:proofErr w:type="spellEnd"/>
+    </w:p>
+    <w:p>
+      <w:proofErr w:type="gramStart"/>
+      <w:r>
+        <w:t>armyc2.c2sd.renderer.utilities.SymbolDefTable.getInsatnce(</w:t>
+      </w:r>
+      <w:proofErr w:type="gramEnd"/>
+      <w:r>
+        <w:t xml:space="preserve">).getSymbolDef(symbolID, </w:t>
+      </w:r>
+      <w:proofErr w:type="spellStart"/>
+      <w:r>
+        <w:t>symStd</w:t>
+      </w:r>
+      <w:proofErr w:type="spellEnd"/>
+      <w:r>
+        <w:t>)</w:t>
+      </w:r>
+    </w:p>
+    <w:p>
+      <w:pPr>
+        <w:pStyle w:val="Heading4"/>
+      </w:pPr>
+      <w:r>
+        <w:t>Parameters</w:t>
+      </w:r>
+    </w:p>
+    <w:p>
+      <w:pPr>
+        <w:pStyle w:val="Body4"/>
+      </w:pPr>
+      <w:r>
+        <w:t xml:space="preserve">This function takes the following parameters: </w:t>
+      </w:r>
+      <w:proofErr w:type="spellStart"/>
+      <w:r>
+        <w:t>symbolID</w:t>
+      </w:r>
+      <w:proofErr w:type="spellEnd"/>
+      <w:r>
+        <w:t xml:space="preserve"> – a basic 15 character symbol ID code stripped of affiliation, status &amp; modifiers. </w:t>
+      </w:r>
+      <w:proofErr w:type="spellStart"/>
+      <w:proofErr w:type="gramStart"/>
+      <w:r>
+        <w:t>symStd</w:t>
+      </w:r>
+      <w:proofErr w:type="spellEnd"/>
+      <w:proofErr w:type="gramEnd"/>
+      <w:r>
+        <w:t xml:space="preserve"> – 0 or 1 depending if you want a definition based on 2525B or 2525C.</w:t>
+      </w:r>
+    </w:p>
+    <w:p>
+      <w:pPr>
+        <w:pStyle w:val="Heading4"/>
+      </w:pPr>
+      <w:r>
+        <w:t>Return Object</w:t>
+      </w:r>
+    </w:p>
+    <w:p>
+      <w:pPr>
+        <w:pStyle w:val="Body4"/>
+      </w:pPr>
+      <w:r>
+        <w:t xml:space="preserve">This function will return a </w:t>
+      </w:r>
+      <w:proofErr w:type="spellStart"/>
+      <w:r>
+        <w:t>SymbolDef</w:t>
+      </w:r>
+      <w:proofErr w:type="spellEnd"/>
+      <w:r>
+        <w:t xml:space="preserve"> object with the following properties:</w:t>
+      </w:r>
+    </w:p>
+    <w:p>
+      <w:pPr>
+        <w:pStyle w:val="Heading5"/>
+        <w:rPr>
+          <w:sz w:val="20"/>
+          <w:szCs w:val="20"/>
+        </w:rPr>
+      </w:pPr>
+      <w:r>
+        <w:rPr>
+          <w:sz w:val="20"/>
+          <w:szCs w:val="20"/>
+        </w:rPr>
+        <w:t>symbolID</w:t>
+      </w:r>
+    </w:p>
+    <w:p>
+      <w:pPr>
+        <w:ind w:left="720"/>
+      </w:pPr>
+      <w:proofErr w:type="spellStart"/>
+      <w:proofErr w:type="gramStart"/>
+      <w:r>
+        <w:t>symbolID</w:t>
+      </w:r>
+      <w:proofErr w:type="spellEnd"/>
+      <w:proofErr w:type="gramEnd"/>
+      <w:r>
+        <w:t xml:space="preserve"> – a basic 15 character symbol ID code stripped of affiliation, status &amp; modifiers.</w:t>
+      </w:r>
+    </w:p>
+    <w:p>
+      <w:pPr>
+        <w:pStyle w:val="Heading5"/>
+        <w:rPr>
+          <w:sz w:val="20"/>
+          <w:szCs w:val="20"/>
+        </w:rPr>
+      </w:pPr>
+      <w:r>
+        <w:rPr>
+          <w:sz w:val="20"/>
+          <w:szCs w:val="20"/>
+        </w:rPr>
+        <w:lastRenderedPageBreak/>
+        <w:t>minPoints</w:t>
+      </w:r>
+    </w:p>
+    <w:p>
+      <w:pPr>
+        <w:ind w:left="720"/>
+      </w:pPr>
+      <w:proofErr w:type="spellStart"/>
+      <w:proofErr w:type="gramStart"/>
+      <w:r>
+        <w:t>minPoints</w:t>
+      </w:r>
+      <w:proofErr w:type="spellEnd"/>
+      <w:proofErr w:type="gramEnd"/>
+      <w:r>
+        <w:t xml:space="preserve"> – the minimum # of points the symbol can have.</w:t>
+      </w:r>
+    </w:p>
+    <w:p>
+      <w:pPr>
+        <w:pStyle w:val="Heading5"/>
+        <w:rPr>
+          <w:sz w:val="20"/>
+          <w:szCs w:val="20"/>
+        </w:rPr>
+      </w:pPr>
+      <w:r>
+        <w:rPr>
+          <w:sz w:val="20"/>
+          <w:szCs w:val="20"/>
+        </w:rPr>
+        <w:t>max</w:t>
+      </w:r>
+      <w:r>
+        <w:rPr>
+          <w:sz w:val="20"/>
+          <w:szCs w:val="20"/>
+        </w:rPr>
+        <w:t>Points</w:t>
+      </w:r>
+    </w:p>
+    <w:p>
+      <w:pPr>
+        <w:ind w:left="720"/>
+        <w:rPr>
+          <w:b/>
+        </w:rPr>
+      </w:pPr>
+      <w:proofErr w:type="spellStart"/>
+      <w:proofErr w:type="gramStart"/>
+      <w:r>
+        <w:t>max</w:t>
+      </w:r>
+      <w:r>
+        <w:t>Points</w:t>
+      </w:r>
+      <w:proofErr w:type="spellEnd"/>
+      <w:proofErr w:type="gramEnd"/>
+      <w:r>
+        <w:t xml:space="preserve"> – the </w:t>
+      </w:r>
+      <w:r>
+        <w:t>max</w:t>
+      </w:r>
+      <w:r>
+        <w:t xml:space="preserve"> # of points the symbol can have.</w:t>
+      </w:r>
+      <w:r>
+        <w:t xml:space="preserve">  Assume and value over 100 means infinite.</w:t>
+      </w:r>
+    </w:p>
+    <w:p>
+      <w:pPr>
+        <w:pStyle w:val="Heading5"/>
+        <w:rPr>
+          <w:sz w:val="20"/>
+          <w:szCs w:val="20"/>
+        </w:rPr>
+      </w:pPr>
+      <w:r>
+        <w:rPr>
+          <w:sz w:val="20"/>
+          <w:szCs w:val="20"/>
+        </w:rPr>
+        <w:t>modifiers</w:t>
+      </w:r>
+    </w:p>
+    <w:p>
+      <w:pPr>
+        <w:ind w:left="720"/>
+      </w:pPr>
+      <w:proofErr w:type="gramStart"/>
+      <w:r>
+        <w:t>modifiers</w:t>
+      </w:r>
+      <w:proofErr w:type="gramEnd"/>
+      <w:r>
+        <w:t xml:space="preserve"> – a string like “T.T1.W.” which shows which modifiers the symbol can have.</w:t>
+      </w:r>
+    </w:p>
+    <w:p>
+      <w:pPr>
+        <w:pStyle w:val="Heading5"/>
+        <w:rPr>
+          <w:sz w:val="20"/>
+          <w:szCs w:val="20"/>
+        </w:rPr>
+      </w:pPr>
+      <w:r>
+        <w:rPr>
+          <w:sz w:val="20"/>
+          <w:szCs w:val="20"/>
+        </w:rPr>
+        <w:t>drawCategory</w:t>
+      </w:r>
+    </w:p>
+    <w:p>
+      <w:pPr>
+        <w:ind w:left="720"/>
+        <w:rPr>
+          <w:b/>
+        </w:rPr>
+      </w:pPr>
+      <w:proofErr w:type="spellStart"/>
+      <w:proofErr w:type="gramStart"/>
+      <w:r>
+        <w:t>drawCategory</w:t>
+      </w:r>
+      <w:proofErr w:type="spellEnd"/>
+      <w:proofErr w:type="gramEnd"/>
+      <w:r>
+        <w:t xml:space="preserve"> – an integer representing the type of symbol that is being drawn. These constants can be found in </w:t>
+      </w:r>
+      <w:hyperlink r:id="rId33" w:anchor="L34" w:history="1">
+        <w:r>
+          <w:rPr>
+            <w:rStyle w:val="Hyperlink"/>
+          </w:rPr>
+          <w:t>SymbolDef.java</w:t>
+        </w:r>
+      </w:hyperlink>
+      <w:r>
+        <w:t>. Based on these constants, you’ll know what symbols have required modifiers. For instance, DRAW_CATEGORY_TWO_POINT_RECT_PARAMETERED_AUTOSHAPE: 20, is a symbol that requires one AM value. These requirements</w:t>
+      </w:r>
+      <w:bookmarkStart w:id="44" w:name="_GoBack"/>
+      <w:bookmarkEnd w:id="44"/>
+      <w:r>
+        <w:t xml:space="preserve"> are described in SymbolDefTable.js as well.</w:t>
+      </w:r>
     </w:p>
     <w:sectPr>
-      <w:footerReference w:type="default" r:id="rId19"/>
+      <w:footerReference w:type="default" r:id="rId34"/>
       <w:pgSz w:w="12240" w:h="15840"/>
       <w:pgMar w:top="1440" w:right="1440" w:bottom="1440" w:left="1440" w:header="720" w:footer="720" w:gutter="0"/>
       <w:pgNumType w:start="1"/>
@@ -6509,7 +7862,7 @@
           <w:rPr>
             <w:noProof/>
           </w:rPr>
-          <w:t>i</w:t>
+          <w:t>ii</w:t>
         </w:r>
         <w:r>
           <w:rPr>
@@ -6549,7 +7902,7 @@
       <w:rPr>
         <w:noProof/>
       </w:rPr>
-      <w:t>7</w:t>
+      <w:t>10</w:t>
     </w:r>
     <w:r>
       <w:rPr>
@@ -13305,7 +14658,7 @@
 </file>
 
 <file path=customXml/itemProps1.xml><?xml version="1.0" encoding="utf-8"?>
-<ds:datastoreItem xmlns:ds="http://schemas.openxmlformats.org/officeDocument/2006/customXml" ds:itemID="{B158CBBE-2948-4456-A105-E23BF773F642}">
+<ds:datastoreItem xmlns:ds="http://schemas.openxmlformats.org/officeDocument/2006/customXml" ds:itemID="{4773730A-2762-408D-81E8-3A010B361842}">
   <ds:schemaRefs>
     <ds:schemaRef ds:uri="http://schemas.openxmlformats.org/officeDocument/2006/bibliography"/>
   </ds:schemaRefs>

</xml_diff>